<commit_message>
Update 2.0 for python project
</commit_message>
<xml_diff>
--- a/ComplexPythonCodeHere/Programming document for complex.docx
+++ b/ComplexPythonCodeHere/Programming document for complex.docx
@@ -8,7 +8,17 @@
       </w:r>
     </w:p>
     <w:p>
-      <w:r>
+      <w:pPr>
+        <w:rPr>
+          <w:b/>
+          <w:bCs/>
+        </w:rPr>
+      </w:pPr>
+      <w:r>
+        <w:rPr>
+          <w:b/>
+          <w:bCs/>
+        </w:rPr>
         <w:t>Day 1 (1/16/2023)</w:t>
       </w:r>
     </w:p>
@@ -187,15 +197,7 @@
     </w:p>
     <w:p>
       <w:r>
-        <w:t>Added classes, variable “turn”, and modify “</w:t>
-      </w:r>
-      <w:proofErr w:type="gramStart"/>
-      <w:r>
-        <w:t>scorenumber(</w:t>
-      </w:r>
-      <w:proofErr w:type="gramEnd"/>
-      <w:r>
-        <w:t>)” to function the player serving ball</w:t>
+        <w:t>Added classes, variable “turn”, and modify “scorenumber()” to function the player serving ball</w:t>
       </w:r>
     </w:p>
     <w:p/>
@@ -472,8 +474,415 @@
     <w:p>
       <w:r>
         <w:pict w14:anchorId="12659FAF">
-          <v:rect id="_x0000_i1034" style="width:0;height:1.5pt" o:hralign="center" o:hrstd="t" o:hr="t" fillcolor="#a0a0a0" stroked="f"/>
+          <v:rect id="_x0000_i1031" style="width:0;height:1.5pt" o:hralign="center" o:bullet="t" o:hrstd="t" o:hr="t" fillcolor="#a0a0a0" stroked="f"/>
         </w:pict>
+      </w:r>
+    </w:p>
+    <w:p/>
+    <w:p>
+      <w:pPr>
+        <w:rPr>
+          <w:b/>
+          <w:bCs/>
+        </w:rPr>
+      </w:pPr>
+      <w:r>
+        <w:rPr>
+          <w:b/>
+          <w:bCs/>
+        </w:rPr>
+        <w:t xml:space="preserve">Day </w:t>
+      </w:r>
+      <w:r>
+        <w:rPr>
+          <w:b/>
+          <w:bCs/>
+        </w:rPr>
+        <w:t>2</w:t>
+      </w:r>
+      <w:r>
+        <w:rPr>
+          <w:b/>
+          <w:bCs/>
+        </w:rPr>
+        <w:t xml:space="preserve"> (1/1</w:t>
+      </w:r>
+      <w:r>
+        <w:rPr>
+          <w:b/>
+          <w:bCs/>
+        </w:rPr>
+        <w:t>7</w:t>
+      </w:r>
+      <w:r>
+        <w:rPr>
+          <w:b/>
+          <w:bCs/>
+        </w:rPr>
+        <w:t>/2023)</w:t>
+      </w:r>
+      <w:r>
+        <w:rPr>
+          <w:noProof/>
+        </w:rPr>
+        <w:t xml:space="preserve"> </w:t>
+      </w:r>
+    </w:p>
+    <w:p>
+      <w:r>
+        <w:rPr>
+          <w:noProof/>
+        </w:rPr>
+        <w:drawing>
+          <wp:inline distT="0" distB="0" distL="0" distR="0" wp14:anchorId="5E23CE21" wp14:editId="21CB978D">
+            <wp:extent cx="3543300" cy="2349404"/>
+            <wp:effectExtent l="0" t="0" r="0" b="0"/>
+            <wp:docPr id="9" name="Picture 9"/>
+            <wp:cNvGraphicFramePr>
+              <a:graphicFrameLocks xmlns:a="http://schemas.openxmlformats.org/drawingml/2006/main" noChangeAspect="1"/>
+            </wp:cNvGraphicFramePr>
+            <a:graphic xmlns:a="http://schemas.openxmlformats.org/drawingml/2006/main">
+              <a:graphicData uri="http://schemas.openxmlformats.org/drawingml/2006/picture">
+                <pic:pic xmlns:pic="http://schemas.openxmlformats.org/drawingml/2006/picture">
+                  <pic:nvPicPr>
+                    <pic:cNvPr id="1" name=""/>
+                    <pic:cNvPicPr/>
+                  </pic:nvPicPr>
+                  <pic:blipFill>
+                    <a:blip r:embed="rId12">
+                      <a:extLst>
+                        <a:ext uri="{28A0092B-C50C-407E-A947-70E740481C1C}">
+                          <a14:useLocalDpi xmlns:a14="http://schemas.microsoft.com/office/drawing/2010/main" val="0"/>
+                        </a:ext>
+                      </a:extLst>
+                    </a:blip>
+                    <a:stretch>
+                      <a:fillRect/>
+                    </a:stretch>
+                  </pic:blipFill>
+                  <pic:spPr>
+                    <a:xfrm>
+                      <a:off x="0" y="0"/>
+                      <a:ext cx="3556122" cy="2357906"/>
+                    </a:xfrm>
+                    <a:prstGeom prst="rect">
+                      <a:avLst/>
+                    </a:prstGeom>
+                  </pic:spPr>
+                </pic:pic>
+              </a:graphicData>
+            </a:graphic>
+          </wp:inline>
+        </w:drawing>
+      </w:r>
+      <w:r>
+        <w:rPr>
+          <w:noProof/>
+        </w:rPr>
+        <w:drawing>
+          <wp:inline distT="0" distB="0" distL="0" distR="0" wp14:anchorId="242323CC" wp14:editId="160EA4F4">
+            <wp:extent cx="3295650" cy="1232862"/>
+            <wp:effectExtent l="0" t="0" r="0" b="5715"/>
+            <wp:docPr id="10" name="Picture 10"/>
+            <wp:cNvGraphicFramePr>
+              <a:graphicFrameLocks xmlns:a="http://schemas.openxmlformats.org/drawingml/2006/main" noChangeAspect="1"/>
+            </wp:cNvGraphicFramePr>
+            <a:graphic xmlns:a="http://schemas.openxmlformats.org/drawingml/2006/main">
+              <a:graphicData uri="http://schemas.openxmlformats.org/drawingml/2006/picture">
+                <pic:pic xmlns:pic="http://schemas.openxmlformats.org/drawingml/2006/picture">
+                  <pic:nvPicPr>
+                    <pic:cNvPr id="1" name=""/>
+                    <pic:cNvPicPr/>
+                  </pic:nvPicPr>
+                  <pic:blipFill>
+                    <a:blip r:embed="rId13">
+                      <a:extLst>
+                        <a:ext uri="{28A0092B-C50C-407E-A947-70E740481C1C}">
+                          <a14:useLocalDpi xmlns:a14="http://schemas.microsoft.com/office/drawing/2010/main" val="0"/>
+                        </a:ext>
+                      </a:extLst>
+                    </a:blip>
+                    <a:stretch>
+                      <a:fillRect/>
+                    </a:stretch>
+                  </pic:blipFill>
+                  <pic:spPr>
+                    <a:xfrm>
+                      <a:off x="0" y="0"/>
+                      <a:ext cx="3302164" cy="1235299"/>
+                    </a:xfrm>
+                    <a:prstGeom prst="rect">
+                      <a:avLst/>
+                    </a:prstGeom>
+                  </pic:spPr>
+                </pic:pic>
+              </a:graphicData>
+            </a:graphic>
+          </wp:inline>
+        </w:drawing>
+      </w:r>
+    </w:p>
+    <w:p>
+      <w:pPr>
+        <w:rPr>
+          <w:noProof/>
+        </w:rPr>
+      </w:pPr>
+      <w:r>
+        <w:rPr>
+          <w:noProof/>
+        </w:rPr>
+        <w:drawing>
+          <wp:inline distT="0" distB="0" distL="0" distR="0" wp14:anchorId="0991AC5E" wp14:editId="24C81537">
+            <wp:extent cx="2962275" cy="1017808"/>
+            <wp:effectExtent l="0" t="0" r="0" b="0"/>
+            <wp:docPr id="11" name="Picture 11"/>
+            <wp:cNvGraphicFramePr>
+              <a:graphicFrameLocks xmlns:a="http://schemas.openxmlformats.org/drawingml/2006/main" noChangeAspect="1"/>
+            </wp:cNvGraphicFramePr>
+            <a:graphic xmlns:a="http://schemas.openxmlformats.org/drawingml/2006/main">
+              <a:graphicData uri="http://schemas.openxmlformats.org/drawingml/2006/picture">
+                <pic:pic xmlns:pic="http://schemas.openxmlformats.org/drawingml/2006/picture">
+                  <pic:nvPicPr>
+                    <pic:cNvPr id="1" name=""/>
+                    <pic:cNvPicPr/>
+                  </pic:nvPicPr>
+                  <pic:blipFill>
+                    <a:blip r:embed="rId14">
+                      <a:extLst>
+                        <a:ext uri="{28A0092B-C50C-407E-A947-70E740481C1C}">
+                          <a14:useLocalDpi xmlns:a14="http://schemas.microsoft.com/office/drawing/2010/main" val="0"/>
+                        </a:ext>
+                      </a:extLst>
+                    </a:blip>
+                    <a:stretch>
+                      <a:fillRect/>
+                    </a:stretch>
+                  </pic:blipFill>
+                  <pic:spPr>
+                    <a:xfrm>
+                      <a:off x="0" y="0"/>
+                      <a:ext cx="2995154" cy="1029105"/>
+                    </a:xfrm>
+                    <a:prstGeom prst="rect">
+                      <a:avLst/>
+                    </a:prstGeom>
+                  </pic:spPr>
+                </pic:pic>
+              </a:graphicData>
+            </a:graphic>
+          </wp:inline>
+        </w:drawing>
+      </w:r>
+      <w:r>
+        <w:rPr>
+          <w:noProof/>
+        </w:rPr>
+        <w:t xml:space="preserve"> </w:t>
+      </w:r>
+      <w:r>
+        <w:rPr>
+          <w:noProof/>
+        </w:rPr>
+        <w:drawing>
+          <wp:inline distT="0" distB="0" distL="0" distR="0" wp14:anchorId="7FB0C020" wp14:editId="1DB27B6C">
+            <wp:extent cx="3849348" cy="1123950"/>
+            <wp:effectExtent l="0" t="0" r="0" b="0"/>
+            <wp:docPr id="12" name="Picture 12"/>
+            <wp:cNvGraphicFramePr>
+              <a:graphicFrameLocks xmlns:a="http://schemas.openxmlformats.org/drawingml/2006/main" noChangeAspect="1"/>
+            </wp:cNvGraphicFramePr>
+            <a:graphic xmlns:a="http://schemas.openxmlformats.org/drawingml/2006/main">
+              <a:graphicData uri="http://schemas.openxmlformats.org/drawingml/2006/picture">
+                <pic:pic xmlns:pic="http://schemas.openxmlformats.org/drawingml/2006/picture">
+                  <pic:nvPicPr>
+                    <pic:cNvPr id="1" name=""/>
+                    <pic:cNvPicPr/>
+                  </pic:nvPicPr>
+                  <pic:blipFill>
+                    <a:blip r:embed="rId15">
+                      <a:extLst>
+                        <a:ext uri="{28A0092B-C50C-407E-A947-70E740481C1C}">
+                          <a14:useLocalDpi xmlns:a14="http://schemas.microsoft.com/office/drawing/2010/main" val="0"/>
+                        </a:ext>
+                      </a:extLst>
+                    </a:blip>
+                    <a:stretch>
+                      <a:fillRect/>
+                    </a:stretch>
+                  </pic:blipFill>
+                  <pic:spPr>
+                    <a:xfrm>
+                      <a:off x="0" y="0"/>
+                      <a:ext cx="3863062" cy="1127954"/>
+                    </a:xfrm>
+                    <a:prstGeom prst="rect">
+                      <a:avLst/>
+                    </a:prstGeom>
+                  </pic:spPr>
+                </pic:pic>
+              </a:graphicData>
+            </a:graphic>
+          </wp:inline>
+        </w:drawing>
+      </w:r>
+    </w:p>
+    <w:p>
+      <w:pPr>
+        <w:rPr>
+          <w:noProof/>
+        </w:rPr>
+      </w:pPr>
+      <w:r>
+        <w:rPr>
+          <w:noProof/>
+        </w:rPr>
+        <w:t>Figure 3.1:</w:t>
+      </w:r>
+    </w:p>
+    <w:p>
+      <w:pPr>
+        <w:rPr>
+          <w:noProof/>
+        </w:rPr>
+      </w:pPr>
+      <w:r>
+        <w:rPr>
+          <w:noProof/>
+        </w:rPr>
+        <w:t>Added classes and function “ball” with new image “balleffect.png” to create an trail effect of the ball.</w:t>
+      </w:r>
+    </w:p>
+    <w:p>
+      <w:pPr>
+        <w:jc w:val="center"/>
+        <w:rPr>
+          <w:noProof/>
+        </w:rPr>
+      </w:pPr>
+      <w:r>
+        <w:rPr>
+          <w:noProof/>
+        </w:rPr>
+        <w:drawing>
+          <wp:inline distT="0" distB="0" distL="0" distR="0" wp14:anchorId="225AAFB2" wp14:editId="2754B2BC">
+            <wp:extent cx="2066925" cy="1657846"/>
+            <wp:effectExtent l="0" t="0" r="0" b="0"/>
+            <wp:docPr id="14" name="Picture 14"/>
+            <wp:cNvGraphicFramePr>
+              <a:graphicFrameLocks xmlns:a="http://schemas.openxmlformats.org/drawingml/2006/main" noChangeAspect="1"/>
+            </wp:cNvGraphicFramePr>
+            <a:graphic xmlns:a="http://schemas.openxmlformats.org/drawingml/2006/main">
+              <a:graphicData uri="http://schemas.openxmlformats.org/drawingml/2006/picture">
+                <pic:pic xmlns:pic="http://schemas.openxmlformats.org/drawingml/2006/picture">
+                  <pic:nvPicPr>
+                    <pic:cNvPr id="1" name=""/>
+                    <pic:cNvPicPr/>
+                  </pic:nvPicPr>
+                  <pic:blipFill>
+                    <a:blip r:embed="rId16">
+                      <a:extLst>
+                        <a:ext uri="{28A0092B-C50C-407E-A947-70E740481C1C}">
+                          <a14:useLocalDpi xmlns:a14="http://schemas.microsoft.com/office/drawing/2010/main" val="0"/>
+                        </a:ext>
+                      </a:extLst>
+                    </a:blip>
+                    <a:stretch>
+                      <a:fillRect/>
+                    </a:stretch>
+                  </pic:blipFill>
+                  <pic:spPr>
+                    <a:xfrm>
+                      <a:off x="0" y="0"/>
+                      <a:ext cx="2072189" cy="1662068"/>
+                    </a:xfrm>
+                    <a:prstGeom prst="rect">
+                      <a:avLst/>
+                    </a:prstGeom>
+                  </pic:spPr>
+                </pic:pic>
+              </a:graphicData>
+            </a:graphic>
+          </wp:inline>
+        </w:drawing>
+      </w:r>
+      <w:r>
+        <w:rPr>
+          <w:noProof/>
+        </w:rPr>
+        <w:t xml:space="preserve">    </w:t>
+      </w:r>
+      <w:r>
+        <w:rPr>
+          <w:noProof/>
+        </w:rPr>
+        <w:drawing>
+          <wp:inline distT="0" distB="0" distL="0" distR="0" wp14:anchorId="5C6F1E1D" wp14:editId="2DE329AF">
+            <wp:extent cx="2266950" cy="1636054"/>
+            <wp:effectExtent l="0" t="0" r="0" b="2540"/>
+            <wp:docPr id="13" name="Picture 13"/>
+            <wp:cNvGraphicFramePr>
+              <a:graphicFrameLocks xmlns:a="http://schemas.openxmlformats.org/drawingml/2006/main" noChangeAspect="1"/>
+            </wp:cNvGraphicFramePr>
+            <a:graphic xmlns:a="http://schemas.openxmlformats.org/drawingml/2006/main">
+              <a:graphicData uri="http://schemas.openxmlformats.org/drawingml/2006/picture">
+                <pic:pic xmlns:pic="http://schemas.openxmlformats.org/drawingml/2006/picture">
+                  <pic:nvPicPr>
+                    <pic:cNvPr id="1" name=""/>
+                    <pic:cNvPicPr/>
+                  </pic:nvPicPr>
+                  <pic:blipFill>
+                    <a:blip r:embed="rId17">
+                      <a:extLst>
+                        <a:ext uri="{28A0092B-C50C-407E-A947-70E740481C1C}">
+                          <a14:useLocalDpi xmlns:a14="http://schemas.microsoft.com/office/drawing/2010/main" val="0"/>
+                        </a:ext>
+                      </a:extLst>
+                    </a:blip>
+                    <a:stretch>
+                      <a:fillRect/>
+                    </a:stretch>
+                  </pic:blipFill>
+                  <pic:spPr>
+                    <a:xfrm>
+                      <a:off x="0" y="0"/>
+                      <a:ext cx="2270387" cy="1638534"/>
+                    </a:xfrm>
+                    <a:prstGeom prst="rect">
+                      <a:avLst/>
+                    </a:prstGeom>
+                  </pic:spPr>
+                </pic:pic>
+              </a:graphicData>
+            </a:graphic>
+          </wp:inline>
+        </w:drawing>
+      </w:r>
+    </w:p>
+    <w:p>
+      <w:pPr>
+        <w:rPr>
+          <w:noProof/>
+        </w:rPr>
+      </w:pPr>
+      <w:r>
+        <w:rPr>
+          <w:noProof/>
+        </w:rPr>
+        <w:t>Figure 3.2:</w:t>
+      </w:r>
+    </w:p>
+    <w:p>
+      <w:pPr>
+        <w:rPr>
+          <w:noProof/>
+        </w:rPr>
+      </w:pPr>
+      <w:r>
+        <w:rPr>
+          <w:noProof/>
+        </w:rPr>
+        <w:t>The Trail effect of the ball.</w:t>
       </w:r>
     </w:p>
     <w:p/>

</xml_diff>

<commit_message>
Update complex project 2.5
I don't know how to name versions but screw it XD.
-added light effect when score
-serve ball limit time
-(added ball speed limiter)
- and maybe some more.
</commit_message>
<xml_diff>
--- a/ComplexPythonCodeHere/Programming document for complex.docx
+++ b/ComplexPythonCodeHere/Programming document for complex.docx
@@ -472,9 +472,52 @@
       </w:r>
     </w:p>
     <w:p>
+      <w:pPr>
+        <w:rPr>
+          <w:color w:val="FF0000"/>
+        </w:rPr>
+      </w:pPr>
+      <w:r>
+        <w:rPr>
+          <w:color w:val="FF0000"/>
+        </w:rPr>
+        <w:t>Day 2 update: the player 1 serve ball button has changed “X” key to “</w:t>
+      </w:r>
+      <w:r>
+        <w:rPr>
+          <w:color w:val="FF0000"/>
+        </w:rPr>
+        <w:t xml:space="preserve">Left </w:t>
+      </w:r>
+      <w:r>
+        <w:rPr>
+          <w:color w:val="FF0000"/>
+        </w:rPr>
+        <w:t>Shift</w:t>
+      </w:r>
+      <w:r>
+        <w:rPr>
+          <w:color w:val="FF0000"/>
+        </w:rPr>
+        <w:t>”</w:t>
+      </w:r>
+      <w:r>
+        <w:rPr>
+          <w:color w:val="FF0000"/>
+        </w:rPr>
+        <w:t xml:space="preserve"> k</w:t>
+      </w:r>
+      <w:r>
+        <w:rPr>
+          <w:color w:val="FF0000"/>
+        </w:rPr>
+        <w:t>ey.</w:t>
+      </w:r>
+    </w:p>
+    <w:p>
       <w:r>
         <w:pict w14:anchorId="12659FAF">
-          <v:rect id="_x0000_i1031" style="width:0;height:1.5pt" o:hralign="center" o:bullet="t" o:hrstd="t" o:hr="t" fillcolor="#a0a0a0" stroked="f"/>
+          <v:rect id="_x0000_i1028" style="width:0;height:1.5pt" o:hralign="center" o:bullet="t" o:hrstd="t" o:hr="t" fillcolor="#a0a0a0" stroked="f"/>
         </w:pict>
       </w:r>
     </w:p>
@@ -885,7 +928,553 @@
         <w:t>The Trail effect of the ball.</w:t>
       </w:r>
     </w:p>
-    <w:p/>
+    <w:p>
+      <w:pPr>
+        <w:rPr>
+          <w:noProof/>
+        </w:rPr>
+      </w:pPr>
+      <w:r>
+        <w:pict w14:anchorId="2F4AD531">
+          <v:rect id="_x0000_i1029" style="width:0;height:1.5pt" o:hralign="center" o:bullet="t" o:hrstd="t" o:hr="t" fillcolor="#a0a0a0" stroked="f"/>
+        </w:pict>
+      </w:r>
+    </w:p>
+    <w:p>
+      <w:r>
+        <w:rPr>
+          <w:noProof/>
+        </w:rPr>
+        <w:lastRenderedPageBreak/>
+        <w:drawing>
+          <wp:inline distT="0" distB="0" distL="0" distR="0" wp14:anchorId="5EBCFF59" wp14:editId="32208BD3">
+            <wp:extent cx="3688080" cy="848784"/>
+            <wp:effectExtent l="0" t="0" r="7620" b="8890"/>
+            <wp:docPr id="15" name="Picture 15"/>
+            <wp:cNvGraphicFramePr>
+              <a:graphicFrameLocks xmlns:a="http://schemas.openxmlformats.org/drawingml/2006/main" noChangeAspect="1"/>
+            </wp:cNvGraphicFramePr>
+            <a:graphic xmlns:a="http://schemas.openxmlformats.org/drawingml/2006/main">
+              <a:graphicData uri="http://schemas.openxmlformats.org/drawingml/2006/picture">
+                <pic:pic xmlns:pic="http://schemas.openxmlformats.org/drawingml/2006/picture">
+                  <pic:nvPicPr>
+                    <pic:cNvPr id="1" name=""/>
+                    <pic:cNvPicPr/>
+                  </pic:nvPicPr>
+                  <pic:blipFill>
+                    <a:blip r:embed="rId18">
+                      <a:extLst>
+                        <a:ext uri="{28A0092B-C50C-407E-A947-70E740481C1C}">
+                          <a14:useLocalDpi xmlns:a14="http://schemas.microsoft.com/office/drawing/2010/main" val="0"/>
+                        </a:ext>
+                      </a:extLst>
+                    </a:blip>
+                    <a:stretch>
+                      <a:fillRect/>
+                    </a:stretch>
+                  </pic:blipFill>
+                  <pic:spPr>
+                    <a:xfrm>
+                      <a:off x="0" y="0"/>
+                      <a:ext cx="3742504" cy="861309"/>
+                    </a:xfrm>
+                    <a:prstGeom prst="rect">
+                      <a:avLst/>
+                    </a:prstGeom>
+                  </pic:spPr>
+                </pic:pic>
+              </a:graphicData>
+            </a:graphic>
+          </wp:inline>
+        </w:drawing>
+      </w:r>
+      <w:r>
+        <w:rPr>
+          <w:noProof/>
+        </w:rPr>
+        <w:drawing>
+          <wp:inline distT="0" distB="0" distL="0" distR="0" wp14:anchorId="02B494E5" wp14:editId="5471E3C6">
+            <wp:extent cx="3703320" cy="2058234"/>
+            <wp:effectExtent l="0" t="0" r="0" b="0"/>
+            <wp:docPr id="16" name="Picture 16"/>
+            <wp:cNvGraphicFramePr>
+              <a:graphicFrameLocks xmlns:a="http://schemas.openxmlformats.org/drawingml/2006/main" noChangeAspect="1"/>
+            </wp:cNvGraphicFramePr>
+            <a:graphic xmlns:a="http://schemas.openxmlformats.org/drawingml/2006/main">
+              <a:graphicData uri="http://schemas.openxmlformats.org/drawingml/2006/picture">
+                <pic:pic xmlns:pic="http://schemas.openxmlformats.org/drawingml/2006/picture">
+                  <pic:nvPicPr>
+                    <pic:cNvPr id="1" name=""/>
+                    <pic:cNvPicPr/>
+                  </pic:nvPicPr>
+                  <pic:blipFill>
+                    <a:blip r:embed="rId19">
+                      <a:extLst>
+                        <a:ext uri="{28A0092B-C50C-407E-A947-70E740481C1C}">
+                          <a14:useLocalDpi xmlns:a14="http://schemas.microsoft.com/office/drawing/2010/main" val="0"/>
+                        </a:ext>
+                      </a:extLst>
+                    </a:blip>
+                    <a:stretch>
+                      <a:fillRect/>
+                    </a:stretch>
+                  </pic:blipFill>
+                  <pic:spPr>
+                    <a:xfrm>
+                      <a:off x="0" y="0"/>
+                      <a:ext cx="3774814" cy="2097969"/>
+                    </a:xfrm>
+                    <a:prstGeom prst="rect">
+                      <a:avLst/>
+                    </a:prstGeom>
+                  </pic:spPr>
+                </pic:pic>
+              </a:graphicData>
+            </a:graphic>
+          </wp:inline>
+        </w:drawing>
+      </w:r>
+      <w:r>
+        <w:rPr>
+          <w:noProof/>
+        </w:rPr>
+        <w:drawing>
+          <wp:inline distT="0" distB="0" distL="0" distR="0" wp14:anchorId="196F006E" wp14:editId="472C6E18">
+            <wp:extent cx="2583180" cy="1973939"/>
+            <wp:effectExtent l="0" t="0" r="7620" b="7620"/>
+            <wp:docPr id="17" name="Picture 17"/>
+            <wp:cNvGraphicFramePr>
+              <a:graphicFrameLocks xmlns:a="http://schemas.openxmlformats.org/drawingml/2006/main" noChangeAspect="1"/>
+            </wp:cNvGraphicFramePr>
+            <a:graphic xmlns:a="http://schemas.openxmlformats.org/drawingml/2006/main">
+              <a:graphicData uri="http://schemas.openxmlformats.org/drawingml/2006/picture">
+                <pic:pic xmlns:pic="http://schemas.openxmlformats.org/drawingml/2006/picture">
+                  <pic:nvPicPr>
+                    <pic:cNvPr id="1" name=""/>
+                    <pic:cNvPicPr/>
+                  </pic:nvPicPr>
+                  <pic:blipFill>
+                    <a:blip r:embed="rId20">
+                      <a:extLst>
+                        <a:ext uri="{28A0092B-C50C-407E-A947-70E740481C1C}">
+                          <a14:useLocalDpi xmlns:a14="http://schemas.microsoft.com/office/drawing/2010/main" val="0"/>
+                        </a:ext>
+                      </a:extLst>
+                    </a:blip>
+                    <a:stretch>
+                      <a:fillRect/>
+                    </a:stretch>
+                  </pic:blipFill>
+                  <pic:spPr>
+                    <a:xfrm>
+                      <a:off x="0" y="0"/>
+                      <a:ext cx="2590363" cy="1979428"/>
+                    </a:xfrm>
+                    <a:prstGeom prst="rect">
+                      <a:avLst/>
+                    </a:prstGeom>
+                  </pic:spPr>
+                </pic:pic>
+              </a:graphicData>
+            </a:graphic>
+          </wp:inline>
+        </w:drawing>
+      </w:r>
+    </w:p>
+    <w:p>
+      <w:pPr>
+        <w:jc w:val="center"/>
+      </w:pPr>
+      <w:r>
+        <w:rPr>
+          <w:noProof/>
+        </w:rPr>
+        <w:drawing>
+          <wp:inline distT="0" distB="0" distL="0" distR="0" wp14:anchorId="3A23EA13" wp14:editId="154C339F">
+            <wp:extent cx="3665220" cy="1094665"/>
+            <wp:effectExtent l="0" t="0" r="0" b="0"/>
+            <wp:docPr id="18" name="Picture 18"/>
+            <wp:cNvGraphicFramePr>
+              <a:graphicFrameLocks xmlns:a="http://schemas.openxmlformats.org/drawingml/2006/main" noChangeAspect="1"/>
+            </wp:cNvGraphicFramePr>
+            <a:graphic xmlns:a="http://schemas.openxmlformats.org/drawingml/2006/main">
+              <a:graphicData uri="http://schemas.openxmlformats.org/drawingml/2006/picture">
+                <pic:pic xmlns:pic="http://schemas.openxmlformats.org/drawingml/2006/picture">
+                  <pic:nvPicPr>
+                    <pic:cNvPr id="1" name=""/>
+                    <pic:cNvPicPr/>
+                  </pic:nvPicPr>
+                  <pic:blipFill>
+                    <a:blip r:embed="rId21">
+                      <a:extLst>
+                        <a:ext uri="{28A0092B-C50C-407E-A947-70E740481C1C}">
+                          <a14:useLocalDpi xmlns:a14="http://schemas.microsoft.com/office/drawing/2010/main" val="0"/>
+                        </a:ext>
+                      </a:extLst>
+                    </a:blip>
+                    <a:stretch>
+                      <a:fillRect/>
+                    </a:stretch>
+                  </pic:blipFill>
+                  <pic:spPr>
+                    <a:xfrm>
+                      <a:off x="0" y="0"/>
+                      <a:ext cx="3690824" cy="1102312"/>
+                    </a:xfrm>
+                    <a:prstGeom prst="rect">
+                      <a:avLst/>
+                    </a:prstGeom>
+                  </pic:spPr>
+                </pic:pic>
+              </a:graphicData>
+            </a:graphic>
+          </wp:inline>
+        </w:drawing>
+      </w:r>
+    </w:p>
+    <w:p>
+      <w:r>
+        <w:rPr>
+          <w:noProof/>
+        </w:rPr>
+        <w:drawing>
+          <wp:inline distT="0" distB="0" distL="0" distR="0" wp14:anchorId="3C19E169" wp14:editId="154F99D8">
+            <wp:extent cx="3246120" cy="2546702"/>
+            <wp:effectExtent l="0" t="0" r="0" b="6350"/>
+            <wp:docPr id="19" name="Picture 19"/>
+            <wp:cNvGraphicFramePr>
+              <a:graphicFrameLocks xmlns:a="http://schemas.openxmlformats.org/drawingml/2006/main" noChangeAspect="1"/>
+            </wp:cNvGraphicFramePr>
+            <a:graphic xmlns:a="http://schemas.openxmlformats.org/drawingml/2006/main">
+              <a:graphicData uri="http://schemas.openxmlformats.org/drawingml/2006/picture">
+                <pic:pic xmlns:pic="http://schemas.openxmlformats.org/drawingml/2006/picture">
+                  <pic:nvPicPr>
+                    <pic:cNvPr id="1" name=""/>
+                    <pic:cNvPicPr/>
+                  </pic:nvPicPr>
+                  <pic:blipFill>
+                    <a:blip r:embed="rId22" cstate="print">
+                      <a:extLst>
+                        <a:ext uri="{28A0092B-C50C-407E-A947-70E740481C1C}">
+                          <a14:useLocalDpi xmlns:a14="http://schemas.microsoft.com/office/drawing/2010/main" val="0"/>
+                        </a:ext>
+                      </a:extLst>
+                    </a:blip>
+                    <a:stretch>
+                      <a:fillRect/>
+                    </a:stretch>
+                  </pic:blipFill>
+                  <pic:spPr>
+                    <a:xfrm>
+                      <a:off x="0" y="0"/>
+                      <a:ext cx="3252739" cy="2551895"/>
+                    </a:xfrm>
+                    <a:prstGeom prst="rect">
+                      <a:avLst/>
+                    </a:prstGeom>
+                  </pic:spPr>
+                </pic:pic>
+              </a:graphicData>
+            </a:graphic>
+          </wp:inline>
+        </w:drawing>
+      </w:r>
+      <w:r>
+        <w:rPr>
+          <w:noProof/>
+        </w:rPr>
+        <w:drawing>
+          <wp:inline distT="0" distB="0" distL="0" distR="0" wp14:anchorId="6A0A6CD9" wp14:editId="04D8D8E1">
+            <wp:extent cx="3276600" cy="2570614"/>
+            <wp:effectExtent l="0" t="0" r="0" b="1270"/>
+            <wp:docPr id="20" name="Picture 20"/>
+            <wp:cNvGraphicFramePr>
+              <a:graphicFrameLocks xmlns:a="http://schemas.openxmlformats.org/drawingml/2006/main" noChangeAspect="1"/>
+            </wp:cNvGraphicFramePr>
+            <a:graphic xmlns:a="http://schemas.openxmlformats.org/drawingml/2006/main">
+              <a:graphicData uri="http://schemas.openxmlformats.org/drawingml/2006/picture">
+                <pic:pic xmlns:pic="http://schemas.openxmlformats.org/drawingml/2006/picture">
+                  <pic:nvPicPr>
+                    <pic:cNvPr id="1" name=""/>
+                    <pic:cNvPicPr/>
+                  </pic:nvPicPr>
+                  <pic:blipFill>
+                    <a:blip r:embed="rId23" cstate="print">
+                      <a:extLst>
+                        <a:ext uri="{28A0092B-C50C-407E-A947-70E740481C1C}">
+                          <a14:useLocalDpi xmlns:a14="http://schemas.microsoft.com/office/drawing/2010/main" val="0"/>
+                        </a:ext>
+                      </a:extLst>
+                    </a:blip>
+                    <a:stretch>
+                      <a:fillRect/>
+                    </a:stretch>
+                  </pic:blipFill>
+                  <pic:spPr>
+                    <a:xfrm>
+                      <a:off x="0" y="0"/>
+                      <a:ext cx="3302983" cy="2591312"/>
+                    </a:xfrm>
+                    <a:prstGeom prst="rect">
+                      <a:avLst/>
+                    </a:prstGeom>
+                  </pic:spPr>
+                </pic:pic>
+              </a:graphicData>
+            </a:graphic>
+          </wp:inline>
+        </w:drawing>
+      </w:r>
+    </w:p>
+    <w:p>
+      <w:r>
+        <w:t>Figure 4:</w:t>
+      </w:r>
+    </w:p>
+    <w:p>
+      <w:r>
+        <w:t>Added Light on corners if opposing player scores the goal. This light animation will be stop if player is serving the ball.</w:t>
+      </w:r>
+    </w:p>
+    <w:p>
+      <w:r>
+        <w:pict w14:anchorId="52E318AC">
+          <v:rect id="_x0000_i1030" style="width:0;height:1.5pt" o:hralign="center" o:bullet="t" o:hrstd="t" o:hr="t" fillcolor="#a0a0a0" stroked="f"/>
+        </w:pict>
+      </w:r>
+    </w:p>
+    <w:p>
+      <w:r>
+        <w:rPr>
+          <w:noProof/>
+        </w:rPr>
+        <w:lastRenderedPageBreak/>
+        <w:drawing>
+          <wp:inline distT="0" distB="0" distL="0" distR="0" wp14:anchorId="38DE2BA1" wp14:editId="1C49FD8D">
+            <wp:extent cx="2659326" cy="1645837"/>
+            <wp:effectExtent l="0" t="0" r="8255" b="0"/>
+            <wp:docPr id="21" name="Picture 21"/>
+            <wp:cNvGraphicFramePr>
+              <a:graphicFrameLocks xmlns:a="http://schemas.openxmlformats.org/drawingml/2006/main" noChangeAspect="1"/>
+            </wp:cNvGraphicFramePr>
+            <a:graphic xmlns:a="http://schemas.openxmlformats.org/drawingml/2006/main">
+              <a:graphicData uri="http://schemas.openxmlformats.org/drawingml/2006/picture">
+                <pic:pic xmlns:pic="http://schemas.openxmlformats.org/drawingml/2006/picture">
+                  <pic:nvPicPr>
+                    <pic:cNvPr id="1" name=""/>
+                    <pic:cNvPicPr/>
+                  </pic:nvPicPr>
+                  <pic:blipFill>
+                    <a:blip r:embed="rId24">
+                      <a:extLst>
+                        <a:ext uri="{28A0092B-C50C-407E-A947-70E740481C1C}">
+                          <a14:useLocalDpi xmlns:a14="http://schemas.microsoft.com/office/drawing/2010/main" val="0"/>
+                        </a:ext>
+                      </a:extLst>
+                    </a:blip>
+                    <a:stretch>
+                      <a:fillRect/>
+                    </a:stretch>
+                  </pic:blipFill>
+                  <pic:spPr>
+                    <a:xfrm>
+                      <a:off x="0" y="0"/>
+                      <a:ext cx="2675004" cy="1655540"/>
+                    </a:xfrm>
+                    <a:prstGeom prst="rect">
+                      <a:avLst/>
+                    </a:prstGeom>
+                  </pic:spPr>
+                </pic:pic>
+              </a:graphicData>
+            </a:graphic>
+          </wp:inline>
+        </w:drawing>
+      </w:r>
+      <w:r>
+        <w:rPr>
+          <w:noProof/>
+        </w:rPr>
+        <w:drawing>
+          <wp:inline distT="0" distB="0" distL="0" distR="0" wp14:anchorId="657F86FF" wp14:editId="325464C3">
+            <wp:extent cx="2965785" cy="2303780"/>
+            <wp:effectExtent l="0" t="0" r="6350" b="1270"/>
+            <wp:docPr id="22" name="Picture 22"/>
+            <wp:cNvGraphicFramePr>
+              <a:graphicFrameLocks xmlns:a="http://schemas.openxmlformats.org/drawingml/2006/main" noChangeAspect="1"/>
+            </wp:cNvGraphicFramePr>
+            <a:graphic xmlns:a="http://schemas.openxmlformats.org/drawingml/2006/main">
+              <a:graphicData uri="http://schemas.openxmlformats.org/drawingml/2006/picture">
+                <pic:pic xmlns:pic="http://schemas.openxmlformats.org/drawingml/2006/picture">
+                  <pic:nvPicPr>
+                    <pic:cNvPr id="1" name=""/>
+                    <pic:cNvPicPr/>
+                  </pic:nvPicPr>
+                  <pic:blipFill>
+                    <a:blip r:embed="rId25">
+                      <a:extLst>
+                        <a:ext uri="{28A0092B-C50C-407E-A947-70E740481C1C}">
+                          <a14:useLocalDpi xmlns:a14="http://schemas.microsoft.com/office/drawing/2010/main" val="0"/>
+                        </a:ext>
+                      </a:extLst>
+                    </a:blip>
+                    <a:stretch>
+                      <a:fillRect/>
+                    </a:stretch>
+                  </pic:blipFill>
+                  <pic:spPr>
+                    <a:xfrm>
+                      <a:off x="0" y="0"/>
+                      <a:ext cx="3002863" cy="2332582"/>
+                    </a:xfrm>
+                    <a:prstGeom prst="rect">
+                      <a:avLst/>
+                    </a:prstGeom>
+                  </pic:spPr>
+                </pic:pic>
+              </a:graphicData>
+            </a:graphic>
+          </wp:inline>
+        </w:drawing>
+      </w:r>
+      <w:r>
+        <w:br w:type="textWrapping" w:clear="all"/>
+      </w:r>
+      <w:r>
+        <w:rPr>
+          <w:noProof/>
+        </w:rPr>
+        <w:drawing>
+          <wp:inline distT="0" distB="0" distL="0" distR="0" wp14:anchorId="662474E5" wp14:editId="1FA553D4">
+            <wp:extent cx="6857061" cy="3421380"/>
+            <wp:effectExtent l="0" t="0" r="1270" b="7620"/>
+            <wp:docPr id="23" name="Picture 23"/>
+            <wp:cNvGraphicFramePr>
+              <a:graphicFrameLocks xmlns:a="http://schemas.openxmlformats.org/drawingml/2006/main" noChangeAspect="1"/>
+            </wp:cNvGraphicFramePr>
+            <a:graphic xmlns:a="http://schemas.openxmlformats.org/drawingml/2006/main">
+              <a:graphicData uri="http://schemas.openxmlformats.org/drawingml/2006/picture">
+                <pic:pic xmlns:pic="http://schemas.openxmlformats.org/drawingml/2006/picture">
+                  <pic:nvPicPr>
+                    <pic:cNvPr id="1" name=""/>
+                    <pic:cNvPicPr/>
+                  </pic:nvPicPr>
+                  <pic:blipFill>
+                    <a:blip r:embed="rId26">
+                      <a:extLst>
+                        <a:ext uri="{28A0092B-C50C-407E-A947-70E740481C1C}">
+                          <a14:useLocalDpi xmlns:a14="http://schemas.microsoft.com/office/drawing/2010/main" val="0"/>
+                        </a:ext>
+                      </a:extLst>
+                    </a:blip>
+                    <a:stretch>
+                      <a:fillRect/>
+                    </a:stretch>
+                  </pic:blipFill>
+                  <pic:spPr>
+                    <a:xfrm>
+                      <a:off x="0" y="0"/>
+                      <a:ext cx="6859655" cy="3422674"/>
+                    </a:xfrm>
+                    <a:prstGeom prst="rect">
+                      <a:avLst/>
+                    </a:prstGeom>
+                  </pic:spPr>
+                </pic:pic>
+              </a:graphicData>
+            </a:graphic>
+          </wp:inline>
+        </w:drawing>
+      </w:r>
+    </w:p>
+    <w:p>
+      <w:r>
+        <w:t>Figure 5:</w:t>
+      </w:r>
+    </w:p>
+    <w:p>
+      <w:r>
+        <w:t>Added a class “ServeTime()” to automatically released the serving ball if player does not click the serve key. (ex: 200 tick seconds is the limit, look at “defaulttick” on line 26)</w:t>
+      </w:r>
+    </w:p>
+    <w:p>
+      <w:r>
+        <w:pict w14:anchorId="49DF26B1">
+          <v:rect id="_x0000_i1031" style="width:0;height:1.5pt" o:hralign="center" o:bullet="t" o:hrstd="t" o:hr="t" fillcolor="#a0a0a0" stroked="f"/>
+        </w:pict>
+      </w:r>
+    </w:p>
+    <w:p>
+      <w:r>
+        <w:rPr>
+          <w:noProof/>
+        </w:rPr>
+        <w:lastRenderedPageBreak/>
+        <w:drawing>
+          <wp:inline distT="0" distB="0" distL="0" distR="0" wp14:anchorId="01DCEEE1" wp14:editId="024156CA">
+            <wp:extent cx="6858000" cy="5105400"/>
+            <wp:effectExtent l="0" t="0" r="0" b="0"/>
+            <wp:docPr id="24" name="Picture 24"/>
+            <wp:cNvGraphicFramePr>
+              <a:graphicFrameLocks xmlns:a="http://schemas.openxmlformats.org/drawingml/2006/main" noChangeAspect="1"/>
+            </wp:cNvGraphicFramePr>
+            <a:graphic xmlns:a="http://schemas.openxmlformats.org/drawingml/2006/main">
+              <a:graphicData uri="http://schemas.openxmlformats.org/drawingml/2006/picture">
+                <pic:pic xmlns:pic="http://schemas.openxmlformats.org/drawingml/2006/picture">
+                  <pic:nvPicPr>
+                    <pic:cNvPr id="1" name=""/>
+                    <pic:cNvPicPr/>
+                  </pic:nvPicPr>
+                  <pic:blipFill>
+                    <a:blip r:embed="rId27">
+                      <a:extLst>
+                        <a:ext uri="{28A0092B-C50C-407E-A947-70E740481C1C}">
+                          <a14:useLocalDpi xmlns:a14="http://schemas.microsoft.com/office/drawing/2010/main" val="0"/>
+                        </a:ext>
+                      </a:extLst>
+                    </a:blip>
+                    <a:stretch>
+                      <a:fillRect/>
+                    </a:stretch>
+                  </pic:blipFill>
+                  <pic:spPr>
+                    <a:xfrm>
+                      <a:off x="0" y="0"/>
+                      <a:ext cx="6858000" cy="5105400"/>
+                    </a:xfrm>
+                    <a:prstGeom prst="rect">
+                      <a:avLst/>
+                    </a:prstGeom>
+                  </pic:spPr>
+                </pic:pic>
+              </a:graphicData>
+            </a:graphic>
+          </wp:inline>
+        </w:drawing>
+      </w:r>
+    </w:p>
+    <w:p>
+      <w:r>
+        <w:t>Figure 6:</w:t>
+      </w:r>
+    </w:p>
+    <w:p>
+      <w:r>
+        <w:t>Modified some lines on function “bounce()”. Added a functionality to limit ball speed in order to prevent blitzing the ball coordinate past player’s tray in case if the ball speed is too high.</w:t>
+      </w:r>
+    </w:p>
+    <w:p>
+      <w:r>
+        <w:pict w14:anchorId="25A2F9BF">
+          <v:rect id="_x0000_i1032" style="width:0;height:1.5pt" o:hralign="center" o:bullet="t" o:hrstd="t" o:hr="t" fillcolor="#a0a0a0" stroked="f"/>
+        </w:pict>
+      </w:r>
+    </w:p>
+    <w:p>
+      <w:r>
+        <w:t>That’s all for day 2 :/</w:t>
+      </w:r>
+    </w:p>
     <w:sectPr>
       <w:pgSz w:w="12240" w:h="15840"/>
       <w:pgMar w:top="720" w:right="720" w:bottom="720" w:left="720" w:header="720" w:footer="720" w:gutter="0"/>

</xml_diff>